<commit_message>
some changes but not much
</commit_message>
<xml_diff>
--- a/dipes-MVC-structure.docx
+++ b/dipes-MVC-structure.docx
@@ -1033,16 +1033,7 @@
         <w:ind w:left="720"/>
       </w:pPr>
       <w:r>
-        <w:t>Các phương thức</w:t>
-      </w:r>
-      <w:r>
-        <w:t xml:space="preserve"> và thuộc tính</w:t>
-      </w:r>
-      <w:r>
-        <w:t xml:space="preserve"> với tên bắt đầu bằng # được xem là các phương thức private. Nodejs không có khái niệm về protected nên các phương thức</w:t>
-      </w:r>
-      <w:r>
-        <w:t xml:space="preserve"> hoặc thuộc tính không có # ở đầu tên đồng nghĩa với khả năng truy cập là public.</w:t>
+        <w:t>Các phương thức và thuộc tính với tên bắt đầu bằng # được xem là các phương thức private. Nodejs không có khái niệm về protected nên các phương thức hoặc thuộc tính không có # ở đầu tên đồng nghĩa với khả năng truy cập là public.</w:t>
       </w:r>
     </w:p>
     <w:p>
@@ -1167,10 +1158,7 @@
         <w:ind w:left="1440"/>
       </w:pPr>
       <w:r>
-        <w:t xml:space="preserve">Tên của các thuộc tính đều bắt đầu bằng </w:t>
-      </w:r>
-      <w:r>
-        <w:t xml:space="preserve">cặp dấu </w:t>
+        <w:t xml:space="preserve">Tên của các thuộc tính đều bắt đầu bằng cặp dấu </w:t>
       </w:r>
       <w:r>
         <w:rPr>
@@ -1194,13 +1182,7 @@
         <w:rPr>
           <w:i/>
         </w:rPr>
-        <w:t>_ ]</w:t>
-      </w:r>
-      <w:r>
-        <w:rPr>
-          <w:i/>
-        </w:rPr>
-        <w:t xml:space="preserve"> </w:t>
+        <w:t xml:space="preserve">_ ] </w:t>
       </w:r>
       <w:r>
         <w:t>và chúng đều không được phép truy cập bên ngoài lớp chứa chúng bất kể việc chúng là public hay private. Giá trị của các thuộc tính đều phải thông qua một phương thức get/set tương ứng để thực thi, nếu không có các phương thức này thì kể như thuộc tính đó là bất khả xâm phạm.</w:t>
@@ -2189,8 +2171,6 @@
       <w:r>
         <w:t>Trả về một đối tượng với một thuộc tính duy nhất là giá trị của __fieldName và mang giá trị là __value;</w:t>
       </w:r>
-      <w:bookmarkStart w:id="0" w:name="_GoBack"/>
-      <w:bookmarkEnd w:id="0"/>
       <w:r>
         <w:br w:type="page"/>
       </w:r>
@@ -3809,7 +3789,12 @@
         <w:t xml:space="preserve">Mô tả: </w:t>
       </w:r>
       <w:r>
-        <w:t>Thên (các) tr</w:t>
+        <w:t>Thêm</w:t>
+      </w:r>
+      <w:bookmarkStart w:id="0" w:name="_GoBack"/>
+      <w:bookmarkEnd w:id="0"/>
+      <w:r>
+        <w:t xml:space="preserve"> (các) tr</w:t>
       </w:r>
       <w:r>
         <w:rPr>
@@ -13243,13 +13228,7 @@
         <w:rPr>
           <w:i/>
         </w:rPr>
-        <w:t xml:space="preserve">THE DIPES PROJECT - </w:t>
-      </w:r>
-      <w:r>
-        <w:rPr>
-          <w:i/>
-        </w:rPr>
-        <w:t>MVC CLI USAGE</w:t>
+        <w:t>THE DIPES PROJECT - MVC CLI USAGE</w:t>
       </w:r>
       <w:r>
         <w:rPr>
@@ -13321,10 +13300,10 @@
             <v:path o:extrusionok="f" gradientshapeok="t" o:connecttype="rect"/>
             <o:lock v:ext="edit" aspectratio="t"/>
           </v:shapetype>
-          <v:shape id="_x0000_i1025" type="#_x0000_t75" style="width:420.75pt;height:267.75pt" o:ole="">
+          <v:shape id="_x0000_i1025" type="#_x0000_t75" style="width:420.2pt;height:267.5pt" o:ole="">
             <v:imagedata r:id="rId11" o:title=""/>
           </v:shape>
-          <o:OLEObject Type="Embed" ProgID="PBrush" ShapeID="_x0000_i1025" DrawAspect="Content" ObjectID="_1745843053" r:id="rId12"/>
+          <o:OLEObject Type="Embed" ProgID="PBrush" ShapeID="_x0000_i1025" DrawAspect="Content" ObjectID="_1745912901" r:id="rId12"/>
         </w:object>
       </w:r>
     </w:p>
@@ -13775,19 +13754,7 @@
           <w:rPr>
             <w:rStyle w:val="Hyperlink"/>
           </w:rPr>
-          <w:t>Những đối tượn</w:t>
-        </w:r>
-        <w:r>
-          <w:rPr>
-            <w:rStyle w:val="Hyperlink"/>
-          </w:rPr>
-          <w:t>g</w:t>
-        </w:r>
-        <w:r>
-          <w:rPr>
-            <w:rStyle w:val="Hyperlink"/>
-          </w:rPr>
-          <w:t xml:space="preserve"> mở rộng</w:t>
+          <w:t>Những đối tượng mở rộng</w:t>
         </w:r>
       </w:hyperlink>
     </w:p>
@@ -14705,7 +14672,7 @@
                                 <w:sz w:val="24"/>
                                 <w:szCs w:val="24"/>
                               </w:rPr>
-                              <w:t>26</w:t>
+                              <w:t>21</w:t>
                             </w:r>
                             <w:r>
                               <w:rPr>
@@ -14804,7 +14771,7 @@
                           <w:sz w:val="24"/>
                           <w:szCs w:val="24"/>
                         </w:rPr>
-                        <w:t>26</w:t>
+                        <w:t>21</w:t>
                       </w:r>
                       <w:r>
                         <w:rPr>
@@ -17145,6 +17112,7 @@
   <w:style w:type="character" w:default="1" w:styleId="DefaultParagraphFont">
     <w:name w:val="Default Paragraph Font"/>
     <w:uiPriority w:val="1"/>
+    <w:semiHidden/>
     <w:unhideWhenUsed/>
   </w:style>
   <w:style w:type="table" w:default="1" w:styleId="TableNormal">
@@ -17654,7 +17622,7 @@
 </file>
 
 <file path=customXml/itemProps1.xml><?xml version="1.0" encoding="utf-8"?>
-<ds:datastoreItem xmlns:ds="http://schemas.openxmlformats.org/officeDocument/2006/customXml" ds:itemID="{DA8E853D-53D7-4F88-8235-6F6155975DF4}">
+<ds:datastoreItem xmlns:ds="http://schemas.openxmlformats.org/officeDocument/2006/customXml" ds:itemID="{F74A95D2-8639-4C33-9F19-E070601EB18F}">
   <ds:schemaRefs>
     <ds:schemaRef ds:uri="http://schemas.openxmlformats.org/officeDocument/2006/bibliography"/>
   </ds:schemaRefs>

</xml_diff>

<commit_message>
Add enum & lít
</commit_message>
<xml_diff>
--- a/dipes-MVC-structure.docx
+++ b/dipes-MVC-structure.docx
@@ -6973,8 +6973,6 @@
         </w:rPr>
         <w:t>.value()</w:t>
       </w:r>
-      <w:bookmarkStart w:id="0" w:name="_GoBack"/>
-      <w:bookmarkEnd w:id="0"/>
     </w:p>
     <w:p>
       <w:pPr>
@@ -9094,8 +9092,8 @@
           <w:sz w:val="28"/>
         </w:rPr>
       </w:pPr>
-      <w:bookmarkStart w:id="1" w:name="_NHỮNG_ĐỐI_TƯỢNG"/>
-      <w:bookmarkEnd w:id="1"/>
+      <w:bookmarkStart w:id="0" w:name="_NHỮNG_ĐỐI_TƯỢNG"/>
+      <w:bookmarkEnd w:id="0"/>
       <w:r>
         <w:rPr>
           <w:sz w:val="28"/>
@@ -14244,6 +14242,1970 @@
       <w:r>
         <w:t xml:space="preserve"> Trả về kết quả có được từ phương thức __format_date_</w:t>
       </w:r>
+    </w:p>
+    <w:p>
+      <w:r>
+        <w:br w:type="page"/>
+      </w:r>
+    </w:p>
+    <w:p>
+      <w:pPr>
+        <w:pStyle w:val="Heading3"/>
+        <w:numPr>
+          <w:ilvl w:val="0"/>
+          <w:numId w:val="11"/>
+        </w:numPr>
+        <w:rPr>
+          <w:sz w:val="24"/>
+        </w:rPr>
+      </w:pPr>
+      <w:r>
+        <w:rPr>
+          <w:sz w:val="24"/>
+        </w:rPr>
+        <w:lastRenderedPageBreak/>
+        <w:t>ENUM</w:t>
+      </w:r>
+    </w:p>
+    <w:p>
+      <w:pPr>
+        <w:pStyle w:val="ListParagraph"/>
+        <w:numPr>
+          <w:ilvl w:val="0"/>
+          <w:numId w:val="20"/>
+        </w:numPr>
+        <w:ind w:left="1080"/>
+        <w:rPr>
+          <w:b/>
+        </w:rPr>
+      </w:pPr>
+      <w:r>
+        <w:rPr>
+          <w:b/>
+        </w:rPr>
+        <w:t>Vị trí</w:t>
+      </w:r>
+    </w:p>
+    <w:p>
+      <w:pPr>
+        <w:pStyle w:val="ListParagraph"/>
+        <w:ind w:left="1080"/>
+        <w:rPr>
+          <w:b/>
+        </w:rPr>
+      </w:pPr>
+      <w:r>
+        <w:t>Enum</w:t>
+      </w:r>
+      <w:r>
+        <w:t xml:space="preserve"> có thể đ</w:t>
+      </w:r>
+      <w:r>
+        <w:rPr>
+          <w:rFonts w:hint="eastAsia"/>
+        </w:rPr>
+        <w:t>ư</w:t>
+      </w:r>
+      <w:r>
+        <w:t>ợc tìm thấy ở ~/config/models/fields/</w:t>
+      </w:r>
+      <w:r>
+        <w:t>enum</w:t>
+      </w:r>
+      <w:r>
+        <w:t>.js</w:t>
+      </w:r>
+    </w:p>
+    <w:p>
+      <w:pPr>
+        <w:pStyle w:val="ListParagraph"/>
+        <w:numPr>
+          <w:ilvl w:val="0"/>
+          <w:numId w:val="20"/>
+        </w:numPr>
+        <w:ind w:left="1080"/>
+        <w:rPr>
+          <w:b/>
+        </w:rPr>
+      </w:pPr>
+      <w:r>
+        <w:rPr>
+          <w:b/>
+        </w:rPr>
+        <w:t>Mô tả</w:t>
+      </w:r>
+    </w:p>
+    <w:p>
+      <w:pPr>
+        <w:pStyle w:val="ListParagraph"/>
+        <w:ind w:left="1080"/>
+      </w:pPr>
+      <w:r>
+        <w:t>Enum thể hiện một danh sách các giá trị mà trường buộc phải thuộc giá trị nếu giá trị của trường có nghĩa</w:t>
+      </w:r>
+    </w:p>
+    <w:p>
+      <w:pPr>
+        <w:pStyle w:val="ListParagraph"/>
+        <w:numPr>
+          <w:ilvl w:val="0"/>
+          <w:numId w:val="20"/>
+        </w:numPr>
+        <w:ind w:left="1080"/>
+        <w:rPr>
+          <w:b/>
+        </w:rPr>
+      </w:pPr>
+      <w:r>
+        <w:rPr>
+          <w:b/>
+        </w:rPr>
+        <w:t>Kế thừa</w:t>
+      </w:r>
+    </w:p>
+    <w:p>
+      <w:pPr>
+        <w:pStyle w:val="ListParagraph"/>
+        <w:ind w:left="1080"/>
+      </w:pPr>
+      <w:r>
+        <w:t>Enum kế thừa Field</w:t>
+      </w:r>
+    </w:p>
+    <w:p>
+      <w:pPr>
+        <w:pStyle w:val="ListParagraph"/>
+        <w:numPr>
+          <w:ilvl w:val="0"/>
+          <w:numId w:val="20"/>
+        </w:numPr>
+        <w:ind w:left="1080"/>
+        <w:rPr>
+          <w:b/>
+        </w:rPr>
+      </w:pPr>
+      <w:r>
+        <w:rPr>
+          <w:b/>
+        </w:rPr>
+        <w:t>Các đối số khởi tạo</w:t>
+      </w:r>
+    </w:p>
+    <w:tbl>
+      <w:tblPr>
+        <w:tblStyle w:val="TableGrid"/>
+        <w:tblW w:w="8010" w:type="dxa"/>
+        <w:tblInd w:w="625" w:type="dxa"/>
+        <w:tblLook w:val="04A0" w:firstRow="1" w:lastRow="0" w:firstColumn="1" w:lastColumn="0" w:noHBand="0" w:noVBand="1"/>
+      </w:tblPr>
+      <w:tblGrid>
+        <w:gridCol w:w="1615"/>
+        <w:gridCol w:w="1530"/>
+        <w:gridCol w:w="4865"/>
+      </w:tblGrid>
+      <w:tr>
+        <w:tc>
+          <w:tcPr>
+            <w:tcW w:w="1615" w:type="dxa"/>
+          </w:tcPr>
+          <w:p>
+            <w:pPr>
+              <w:pStyle w:val="ListParagraph"/>
+              <w:ind w:left="72"/>
+              <w:rPr>
+                <w:b/>
+                <w:color w:val="000000" w:themeColor="text1"/>
+              </w:rPr>
+            </w:pPr>
+            <w:r>
+              <w:rPr>
+                <w:b/>
+                <w:color w:val="000000" w:themeColor="text1"/>
+              </w:rPr>
+              <w:t>Tên đối số</w:t>
+            </w:r>
+          </w:p>
+        </w:tc>
+        <w:tc>
+          <w:tcPr>
+            <w:tcW w:w="1530" w:type="dxa"/>
+          </w:tcPr>
+          <w:p>
+            <w:pPr>
+              <w:pStyle w:val="ListParagraph"/>
+              <w:ind w:left="72"/>
+              <w:rPr>
+                <w:b/>
+                <w:color w:val="000000" w:themeColor="text1"/>
+              </w:rPr>
+            </w:pPr>
+            <w:r>
+              <w:rPr>
+                <w:b/>
+                <w:color w:val="000000" w:themeColor="text1"/>
+              </w:rPr>
+              <w:t xml:space="preserve">Kiểu </w:t>
+            </w:r>
+          </w:p>
+        </w:tc>
+        <w:tc>
+          <w:tcPr>
+            <w:tcW w:w="4865" w:type="dxa"/>
+          </w:tcPr>
+          <w:p>
+            <w:pPr>
+              <w:pStyle w:val="ListParagraph"/>
+              <w:ind w:left="72"/>
+              <w:rPr>
+                <w:b/>
+                <w:color w:val="000000" w:themeColor="text1"/>
+              </w:rPr>
+            </w:pPr>
+            <w:r>
+              <w:rPr>
+                <w:b/>
+                <w:color w:val="000000" w:themeColor="text1"/>
+              </w:rPr>
+              <w:t>Mô tả</w:t>
+            </w:r>
+          </w:p>
+        </w:tc>
+      </w:tr>
+      <w:tr>
+        <w:tc>
+          <w:tcPr>
+            <w:tcW w:w="1615" w:type="dxa"/>
+          </w:tcPr>
+          <w:p>
+            <w:pPr>
+              <w:pStyle w:val="ListParagraph"/>
+              <w:ind w:left="72"/>
+              <w:rPr>
+                <w:color w:val="000000" w:themeColor="text1"/>
+              </w:rPr>
+            </w:pPr>
+            <w:r>
+              <w:rPr>
+                <w:color w:val="000000" w:themeColor="text1"/>
+              </w:rPr>
+              <w:t>name</w:t>
+            </w:r>
+          </w:p>
+        </w:tc>
+        <w:tc>
+          <w:tcPr>
+            <w:tcW w:w="1530" w:type="dxa"/>
+          </w:tcPr>
+          <w:p>
+            <w:pPr>
+              <w:pStyle w:val="ListParagraph"/>
+              <w:ind w:left="72"/>
+              <w:rPr>
+                <w:color w:val="000000" w:themeColor="text1"/>
+              </w:rPr>
+            </w:pPr>
+            <w:r>
+              <w:rPr>
+                <w:color w:val="000000" w:themeColor="text1"/>
+              </w:rPr>
+              <w:t>&lt;String&gt;</w:t>
+            </w:r>
+          </w:p>
+        </w:tc>
+        <w:tc>
+          <w:tcPr>
+            <w:tcW w:w="4865" w:type="dxa"/>
+          </w:tcPr>
+          <w:p>
+            <w:pPr>
+              <w:pStyle w:val="ListParagraph"/>
+              <w:ind w:left="72"/>
+              <w:rPr>
+                <w:color w:val="000000" w:themeColor="text1"/>
+              </w:rPr>
+            </w:pPr>
+            <w:r>
+              <w:rPr>
+                <w:color w:val="000000" w:themeColor="text1"/>
+              </w:rPr>
+              <w:t>Tên trường</w:t>
+            </w:r>
+          </w:p>
+        </w:tc>
+      </w:tr>
+      <w:tr>
+        <w:tc>
+          <w:tcPr>
+            <w:tcW w:w="1615" w:type="dxa"/>
+          </w:tcPr>
+          <w:p>
+            <w:pPr>
+              <w:pStyle w:val="ListParagraph"/>
+              <w:ind w:left="72"/>
+              <w:rPr>
+                <w:color w:val="000000" w:themeColor="text1"/>
+              </w:rPr>
+            </w:pPr>
+            <w:r>
+              <w:rPr>
+                <w:color w:val="000000" w:themeColor="text1"/>
+              </w:rPr>
+              <w:t>value</w:t>
+            </w:r>
+          </w:p>
+        </w:tc>
+        <w:tc>
+          <w:tcPr>
+            <w:tcW w:w="1530" w:type="dxa"/>
+          </w:tcPr>
+          <w:p>
+            <w:pPr>
+              <w:pStyle w:val="ListParagraph"/>
+              <w:ind w:left="72"/>
+              <w:rPr>
+                <w:color w:val="000000" w:themeColor="text1"/>
+              </w:rPr>
+            </w:pPr>
+            <w:r>
+              <w:rPr>
+                <w:color w:val="000000" w:themeColor="text1"/>
+              </w:rPr>
+              <w:t>&lt;Any&gt;</w:t>
+            </w:r>
+          </w:p>
+        </w:tc>
+        <w:tc>
+          <w:tcPr>
+            <w:tcW w:w="4865" w:type="dxa"/>
+          </w:tcPr>
+          <w:p>
+            <w:pPr>
+              <w:pStyle w:val="ListParagraph"/>
+              <w:ind w:left="72"/>
+              <w:rPr>
+                <w:color w:val="000000" w:themeColor="text1"/>
+              </w:rPr>
+            </w:pPr>
+            <w:r>
+              <w:rPr>
+                <w:color w:val="000000" w:themeColor="text1"/>
+              </w:rPr>
+              <w:t xml:space="preserve">Giá trị của trường, mặc nhiên là </w:t>
+            </w:r>
+            <w:r>
+              <w:rPr>
+                <w:i/>
+                <w:color w:val="000000" w:themeColor="text1"/>
+              </w:rPr>
+              <w:t xml:space="preserve">undefined </w:t>
+            </w:r>
+            <w:r>
+              <w:rPr>
+                <w:color w:val="000000" w:themeColor="text1"/>
+              </w:rPr>
+              <w:t>và phải thuộc this.__values nếu trường có nghĩa</w:t>
+            </w:r>
+          </w:p>
+        </w:tc>
+      </w:tr>
+      <w:tr>
+        <w:tc>
+          <w:tcPr>
+            <w:tcW w:w="1615" w:type="dxa"/>
+          </w:tcPr>
+          <w:p>
+            <w:pPr>
+              <w:pStyle w:val="ListParagraph"/>
+              <w:ind w:left="72"/>
+              <w:rPr>
+                <w:color w:val="000000" w:themeColor="text1"/>
+              </w:rPr>
+            </w:pPr>
+            <w:r>
+              <w:rPr>
+                <w:color w:val="000000" w:themeColor="text1"/>
+              </w:rPr>
+              <w:t>props</w:t>
+            </w:r>
+          </w:p>
+        </w:tc>
+        <w:tc>
+          <w:tcPr>
+            <w:tcW w:w="1530" w:type="dxa"/>
+          </w:tcPr>
+          <w:p>
+            <w:pPr>
+              <w:pStyle w:val="ListParagraph"/>
+              <w:ind w:left="72"/>
+              <w:rPr>
+                <w:color w:val="000000" w:themeColor="text1"/>
+              </w:rPr>
+            </w:pPr>
+            <w:r>
+              <w:rPr>
+                <w:color w:val="000000" w:themeColor="text1"/>
+              </w:rPr>
+              <w:t>&lt;Obj&gt;</w:t>
+            </w:r>
+          </w:p>
+        </w:tc>
+        <w:tc>
+          <w:tcPr>
+            <w:tcW w:w="4865" w:type="dxa"/>
+          </w:tcPr>
+          <w:p>
+            <w:pPr>
+              <w:pStyle w:val="ListParagraph"/>
+              <w:ind w:left="72"/>
+              <w:rPr>
+                <w:color w:val="000000" w:themeColor="text1"/>
+              </w:rPr>
+            </w:pPr>
+            <w:r>
+              <w:rPr>
+                <w:color w:val="000000" w:themeColor="text1"/>
+              </w:rPr>
+              <w:t>Các thuộc tính khác của trường</w:t>
+            </w:r>
+          </w:p>
+        </w:tc>
+      </w:tr>
+    </w:tbl>
+    <w:p>
+      <w:pPr>
+        <w:pStyle w:val="ListParagraph"/>
+        <w:numPr>
+          <w:ilvl w:val="0"/>
+          <w:numId w:val="20"/>
+        </w:numPr>
+        <w:ind w:left="1080"/>
+        <w:rPr>
+          <w:b/>
+        </w:rPr>
+      </w:pPr>
+      <w:r>
+        <w:rPr>
+          <w:b/>
+        </w:rPr>
+        <w:t>Các thuộc tính</w:t>
+      </w:r>
+    </w:p>
+    <w:tbl>
+      <w:tblPr>
+        <w:tblStyle w:val="TableGrid"/>
+        <w:tblW w:w="0" w:type="auto"/>
+        <w:tblInd w:w="625" w:type="dxa"/>
+        <w:tblLook w:val="04A0" w:firstRow="1" w:lastRow="0" w:firstColumn="1" w:lastColumn="0" w:noHBand="0" w:noVBand="1"/>
+      </w:tblPr>
+      <w:tblGrid>
+        <w:gridCol w:w="2001"/>
+        <w:gridCol w:w="1124"/>
+        <w:gridCol w:w="1260"/>
+        <w:gridCol w:w="3690"/>
+      </w:tblGrid>
+      <w:tr>
+        <w:tc>
+          <w:tcPr>
+            <w:tcW w:w="2001" w:type="dxa"/>
+          </w:tcPr>
+          <w:p>
+            <w:pPr>
+              <w:pStyle w:val="ListParagraph"/>
+              <w:ind w:left="72"/>
+              <w:rPr>
+                <w:rFonts w:eastAsiaTheme="majorEastAsia" w:cstheme="majorBidi"/>
+                <w:b/>
+                <w:color w:val="000000" w:themeColor="text1"/>
+              </w:rPr>
+            </w:pPr>
+            <w:r>
+              <w:rPr>
+                <w:rFonts w:eastAsiaTheme="majorEastAsia" w:cstheme="majorBidi"/>
+                <w:b/>
+                <w:color w:val="000000" w:themeColor="text1"/>
+              </w:rPr>
+              <w:t>Tên thuộc tính</w:t>
+            </w:r>
+          </w:p>
+        </w:tc>
+        <w:tc>
+          <w:tcPr>
+            <w:tcW w:w="1059" w:type="dxa"/>
+          </w:tcPr>
+          <w:p>
+            <w:pPr>
+              <w:pStyle w:val="ListParagraph"/>
+              <w:ind w:left="72"/>
+              <w:rPr>
+                <w:rFonts w:eastAsiaTheme="majorEastAsia" w:cstheme="majorBidi"/>
+                <w:b/>
+                <w:color w:val="000000" w:themeColor="text1"/>
+              </w:rPr>
+            </w:pPr>
+            <w:r>
+              <w:rPr>
+                <w:rFonts w:eastAsiaTheme="majorEastAsia" w:cstheme="majorBidi"/>
+                <w:b/>
+                <w:color w:val="000000" w:themeColor="text1"/>
+              </w:rPr>
+              <w:t>Kiểu</w:t>
+            </w:r>
+          </w:p>
+        </w:tc>
+        <w:tc>
+          <w:tcPr>
+            <w:tcW w:w="1260" w:type="dxa"/>
+          </w:tcPr>
+          <w:p>
+            <w:pPr>
+              <w:pStyle w:val="ListParagraph"/>
+              <w:ind w:left="72"/>
+              <w:rPr>
+                <w:rFonts w:eastAsiaTheme="majorEastAsia" w:cstheme="majorBidi"/>
+                <w:b/>
+                <w:color w:val="000000" w:themeColor="text1"/>
+              </w:rPr>
+            </w:pPr>
+            <w:r>
+              <w:rPr>
+                <w:rFonts w:eastAsiaTheme="majorEastAsia" w:cstheme="majorBidi"/>
+                <w:b/>
+                <w:color w:val="000000" w:themeColor="text1"/>
+              </w:rPr>
+              <w:t>Phạm vi</w:t>
+            </w:r>
+          </w:p>
+        </w:tc>
+        <w:tc>
+          <w:tcPr>
+            <w:tcW w:w="3690" w:type="dxa"/>
+          </w:tcPr>
+          <w:p>
+            <w:pPr>
+              <w:pStyle w:val="ListParagraph"/>
+              <w:ind w:left="72"/>
+              <w:rPr>
+                <w:rFonts w:eastAsiaTheme="majorEastAsia" w:cstheme="majorBidi"/>
+                <w:b/>
+                <w:color w:val="000000" w:themeColor="text1"/>
+              </w:rPr>
+            </w:pPr>
+            <w:r>
+              <w:rPr>
+                <w:rFonts w:eastAsiaTheme="majorEastAsia" w:cstheme="majorBidi"/>
+                <w:b/>
+                <w:color w:val="000000" w:themeColor="text1"/>
+              </w:rPr>
+              <w:t>Mô tả</w:t>
+            </w:r>
+          </w:p>
+        </w:tc>
+      </w:tr>
+      <w:tr>
+        <w:tc>
+          <w:tcPr>
+            <w:tcW w:w="2001" w:type="dxa"/>
+          </w:tcPr>
+          <w:p>
+            <w:pPr>
+              <w:pStyle w:val="ListParagraph"/>
+              <w:ind w:left="72"/>
+              <w:rPr>
+                <w:rFonts w:eastAsiaTheme="majorEastAsia" w:cstheme="majorBidi"/>
+                <w:color w:val="000000" w:themeColor="text1"/>
+              </w:rPr>
+            </w:pPr>
+            <w:r>
+              <w:rPr>
+                <w:rFonts w:eastAsiaTheme="majorEastAsia" w:cstheme="majorBidi"/>
+                <w:color w:val="000000" w:themeColor="text1"/>
+              </w:rPr>
+              <w:t>__values</w:t>
+            </w:r>
+          </w:p>
+        </w:tc>
+        <w:tc>
+          <w:tcPr>
+            <w:tcW w:w="1059" w:type="dxa"/>
+          </w:tcPr>
+          <w:p>
+            <w:pPr>
+              <w:pStyle w:val="ListParagraph"/>
+              <w:ind w:left="72"/>
+              <w:rPr>
+                <w:rFonts w:eastAsiaTheme="majorEastAsia" w:cstheme="majorBidi"/>
+                <w:color w:val="000000" w:themeColor="text1"/>
+              </w:rPr>
+            </w:pPr>
+            <w:r>
+              <w:rPr>
+                <w:rFonts w:eastAsiaTheme="majorEastAsia" w:cstheme="majorBidi"/>
+                <w:color w:val="000000" w:themeColor="text1"/>
+              </w:rPr>
+              <w:t>&lt;Any&gt;[]</w:t>
+            </w:r>
+          </w:p>
+        </w:tc>
+        <w:tc>
+          <w:tcPr>
+            <w:tcW w:w="1260" w:type="dxa"/>
+          </w:tcPr>
+          <w:p>
+            <w:pPr>
+              <w:pStyle w:val="ListParagraph"/>
+              <w:ind w:left="72"/>
+              <w:rPr>
+                <w:rFonts w:eastAsiaTheme="majorEastAsia" w:cstheme="majorBidi"/>
+                <w:color w:val="000000" w:themeColor="text1"/>
+              </w:rPr>
+            </w:pPr>
+            <w:r>
+              <w:rPr>
+                <w:rFonts w:eastAsiaTheme="majorEastAsia" w:cstheme="majorBidi"/>
+                <w:color w:val="000000" w:themeColor="text1"/>
+              </w:rPr>
+              <w:t>public</w:t>
+            </w:r>
+          </w:p>
+        </w:tc>
+        <w:tc>
+          <w:tcPr>
+            <w:tcW w:w="3690" w:type="dxa"/>
+          </w:tcPr>
+          <w:p>
+            <w:pPr>
+              <w:pStyle w:val="ListParagraph"/>
+              <w:ind w:left="72"/>
+              <w:rPr>
+                <w:rFonts w:eastAsiaTheme="majorEastAsia" w:cstheme="majorBidi"/>
+                <w:color w:val="000000" w:themeColor="text1"/>
+              </w:rPr>
+            </w:pPr>
+            <w:r>
+              <w:rPr>
+                <w:rFonts w:eastAsiaTheme="majorEastAsia" w:cstheme="majorBidi"/>
+                <w:color w:val="000000" w:themeColor="text1"/>
+              </w:rPr>
+              <w:t>Danh sách các giá trị bắt buộc</w:t>
+            </w:r>
+          </w:p>
+        </w:tc>
+      </w:tr>
+      <w:tr>
+        <w:tc>
+          <w:tcPr>
+            <w:tcW w:w="2001" w:type="dxa"/>
+          </w:tcPr>
+          <w:p>
+            <w:pPr>
+              <w:pStyle w:val="ListParagraph"/>
+              <w:ind w:left="72"/>
+              <w:rPr>
+                <w:rFonts w:eastAsiaTheme="majorEastAsia" w:cstheme="majorBidi"/>
+                <w:color w:val="000000" w:themeColor="text1"/>
+              </w:rPr>
+            </w:pPr>
+            <w:r>
+              <w:rPr>
+                <w:rFonts w:eastAsiaTheme="majorEastAsia" w:cstheme="majorBidi"/>
+                <w:color w:val="000000" w:themeColor="text1"/>
+              </w:rPr>
+              <w:t>__required</w:t>
+            </w:r>
+          </w:p>
+        </w:tc>
+        <w:tc>
+          <w:tcPr>
+            <w:tcW w:w="1059" w:type="dxa"/>
+          </w:tcPr>
+          <w:p>
+            <w:pPr>
+              <w:pStyle w:val="ListParagraph"/>
+              <w:ind w:left="72"/>
+              <w:rPr>
+                <w:rFonts w:eastAsiaTheme="majorEastAsia" w:cstheme="majorBidi"/>
+                <w:color w:val="000000" w:themeColor="text1"/>
+              </w:rPr>
+            </w:pPr>
+            <w:r>
+              <w:rPr>
+                <w:rFonts w:eastAsiaTheme="majorEastAsia" w:cstheme="majorBidi"/>
+                <w:color w:val="000000" w:themeColor="text1"/>
+              </w:rPr>
+              <w:t>&lt;Bool&gt;</w:t>
+            </w:r>
+          </w:p>
+        </w:tc>
+        <w:tc>
+          <w:tcPr>
+            <w:tcW w:w="1260" w:type="dxa"/>
+          </w:tcPr>
+          <w:p>
+            <w:pPr>
+              <w:pStyle w:val="ListParagraph"/>
+              <w:ind w:left="72"/>
+              <w:rPr>
+                <w:rFonts w:eastAsiaTheme="majorEastAsia" w:cstheme="majorBidi"/>
+                <w:color w:val="000000" w:themeColor="text1"/>
+              </w:rPr>
+            </w:pPr>
+            <w:r>
+              <w:rPr>
+                <w:rFonts w:eastAsiaTheme="majorEastAsia" w:cstheme="majorBidi"/>
+                <w:color w:val="000000" w:themeColor="text1"/>
+              </w:rPr>
+              <w:t>public</w:t>
+            </w:r>
+          </w:p>
+        </w:tc>
+        <w:tc>
+          <w:tcPr>
+            <w:tcW w:w="3690" w:type="dxa"/>
+          </w:tcPr>
+          <w:p>
+            <w:pPr>
+              <w:pStyle w:val="ListParagraph"/>
+              <w:ind w:left="72"/>
+              <w:rPr>
+                <w:rFonts w:eastAsiaTheme="majorEastAsia" w:cstheme="majorBidi"/>
+                <w:color w:val="000000" w:themeColor="text1"/>
+              </w:rPr>
+            </w:pPr>
+            <w:r>
+              <w:rPr>
+                <w:color w:val="000000" w:themeColor="text1"/>
+              </w:rPr>
+              <w:t>Thể hiện tính bắt buộc của dữ liệu khi khởi tạo đối tượng</w:t>
+            </w:r>
+          </w:p>
+        </w:tc>
+      </w:tr>
+    </w:tbl>
+    <w:p>
+      <w:pPr>
+        <w:pStyle w:val="ListParagraph"/>
+        <w:ind w:left="1080"/>
+        <w:rPr>
+          <w:b/>
+        </w:rPr>
+      </w:pPr>
+    </w:p>
+    <w:p>
+      <w:pPr>
+        <w:pStyle w:val="ListParagraph"/>
+        <w:numPr>
+          <w:ilvl w:val="0"/>
+          <w:numId w:val="20"/>
+        </w:numPr>
+        <w:ind w:left="1080"/>
+      </w:pPr>
+      <w:r>
+        <w:rPr>
+          <w:b/>
+        </w:rPr>
+        <w:t>Các phương thức</w:t>
+      </w:r>
+    </w:p>
+    <w:p>
+      <w:pPr>
+        <w:pStyle w:val="ListParagraph"/>
+        <w:numPr>
+          <w:ilvl w:val="2"/>
+          <w:numId w:val="20"/>
+        </w:numPr>
+        <w:ind w:left="1530" w:hanging="270"/>
+        <w:rPr>
+          <w:b/>
+          <w:color w:val="000000" w:themeColor="text1"/>
+        </w:rPr>
+      </w:pPr>
+      <w:r>
+        <w:rPr>
+          <w:b/>
+          <w:color w:val="000000" w:themeColor="text1"/>
+        </w:rPr>
+        <w:t>__initializeProperties__</w:t>
+      </w:r>
+      <w:r>
+        <w:rPr>
+          <w:b/>
+          <w:color w:val="000000" w:themeColor="text1"/>
+        </w:rPr>
+        <w:t>(props)</w:t>
+      </w:r>
+    </w:p>
+    <w:p>
+      <w:pPr>
+        <w:pStyle w:val="ListParagraph"/>
+        <w:ind w:left="1530" w:hanging="270"/>
+        <w:rPr>
+          <w:color w:val="000000" w:themeColor="text1"/>
+        </w:rPr>
+      </w:pPr>
+      <w:r>
+        <w:rPr>
+          <w:b/>
+          <w:color w:val="000000" w:themeColor="text1"/>
+        </w:rPr>
+        <w:t xml:space="preserve">Phạm vi: </w:t>
+      </w:r>
+      <w:r>
+        <w:rPr>
+          <w:color w:val="000000" w:themeColor="text1"/>
+        </w:rPr>
+        <w:t>private</w:t>
+      </w:r>
+    </w:p>
+    <w:p>
+      <w:pPr>
+        <w:pStyle w:val="ListParagraph"/>
+        <w:ind w:left="1530" w:hanging="270"/>
+        <w:rPr>
+          <w:color w:val="000000" w:themeColor="text1"/>
+        </w:rPr>
+      </w:pPr>
+      <w:r>
+        <w:rPr>
+          <w:b/>
+          <w:color w:val="000000" w:themeColor="text1"/>
+        </w:rPr>
+        <w:t xml:space="preserve">Đối số: </w:t>
+      </w:r>
+    </w:p>
+    <w:p>
+      <w:pPr>
+        <w:pStyle w:val="ListParagraph"/>
+        <w:ind w:left="1530" w:hanging="270"/>
+        <w:rPr>
+          <w:color w:val="000000" w:themeColor="text1"/>
+        </w:rPr>
+      </w:pPr>
+      <w:r>
+        <w:rPr>
+          <w:color w:val="000000" w:themeColor="text1"/>
+        </w:rPr>
+        <w:t xml:space="preserve">Props &lt;Obj { </w:t>
+      </w:r>
+    </w:p>
+    <w:p>
+      <w:pPr>
+        <w:pStyle w:val="ListParagraph"/>
+        <w:ind w:left="1530" w:hanging="270"/>
+        <w:rPr>
+          <w:color w:val="000000" w:themeColor="text1"/>
+        </w:rPr>
+      </w:pPr>
+      <w:r>
+        <w:rPr>
+          <w:color w:val="000000" w:themeColor="text1"/>
+        </w:rPr>
+        <w:t xml:space="preserve">     required &lt;Bool&gt;  </w:t>
+      </w:r>
+    </w:p>
+    <w:p>
+      <w:pPr>
+        <w:pStyle w:val="ListParagraph"/>
+        <w:ind w:left="1530" w:hanging="270"/>
+        <w:rPr>
+          <w:color w:val="000000" w:themeColor="text1"/>
+        </w:rPr>
+      </w:pPr>
+      <w:r>
+        <w:rPr>
+          <w:color w:val="000000" w:themeColor="text1"/>
+        </w:rPr>
+        <w:t>}&gt;</w:t>
+      </w:r>
+    </w:p>
+    <w:p>
+      <w:pPr>
+        <w:pStyle w:val="ListParagraph"/>
+        <w:ind w:left="1530" w:hanging="270"/>
+        <w:rPr>
+          <w:color w:val="000000" w:themeColor="text1"/>
+        </w:rPr>
+      </w:pPr>
+      <w:r>
+        <w:rPr>
+          <w:b/>
+          <w:color w:val="000000" w:themeColor="text1"/>
+        </w:rPr>
+        <w:t xml:space="preserve">Mô tả: </w:t>
+      </w:r>
+      <w:r>
+        <w:rPr>
+          <w:color w:val="000000" w:themeColor="text1"/>
+        </w:rPr>
+        <w:t>Thiết đặt các thuộc tính nội tại của kiểu</w:t>
+      </w:r>
+    </w:p>
+    <w:p>
+      <w:pPr>
+        <w:pStyle w:val="ListParagraph"/>
+        <w:numPr>
+          <w:ilvl w:val="2"/>
+          <w:numId w:val="20"/>
+        </w:numPr>
+        <w:ind w:left="1530" w:hanging="270"/>
+        <w:rPr>
+          <w:b/>
+          <w:color w:val="000000" w:themeColor="text1"/>
+        </w:rPr>
+      </w:pPr>
+      <w:r>
+        <w:rPr>
+          <w:b/>
+          <w:color w:val="000000" w:themeColor="text1"/>
+        </w:rPr>
+        <w:t>selfValidate</w:t>
+      </w:r>
+      <w:r>
+        <w:rPr>
+          <w:b/>
+          <w:color w:val="000000" w:themeColor="text1"/>
+        </w:rPr>
+        <w:t>()</w:t>
+      </w:r>
+    </w:p>
+    <w:p>
+      <w:pPr>
+        <w:pStyle w:val="ListParagraph"/>
+        <w:ind w:left="1530" w:hanging="270"/>
+        <w:rPr>
+          <w:color w:val="000000" w:themeColor="text1"/>
+        </w:rPr>
+      </w:pPr>
+      <w:r>
+        <w:rPr>
+          <w:b/>
+          <w:color w:val="000000" w:themeColor="text1"/>
+        </w:rPr>
+        <w:t xml:space="preserve">Phạm vi: </w:t>
+      </w:r>
+      <w:r>
+        <w:rPr>
+          <w:color w:val="000000" w:themeColor="text1"/>
+        </w:rPr>
+        <w:t>public</w:t>
+      </w:r>
+    </w:p>
+    <w:p>
+      <w:pPr>
+        <w:pStyle w:val="ListParagraph"/>
+        <w:ind w:left="1530" w:hanging="270"/>
+        <w:rPr>
+          <w:color w:val="000000" w:themeColor="text1"/>
+        </w:rPr>
+      </w:pPr>
+      <w:r>
+        <w:rPr>
+          <w:b/>
+          <w:color w:val="000000" w:themeColor="text1"/>
+        </w:rPr>
+        <w:t xml:space="preserve">Mô tả: </w:t>
+      </w:r>
+      <w:r>
+        <w:rPr>
+          <w:color w:val="000000" w:themeColor="text1"/>
+        </w:rPr>
+        <w:t>Xác thực giá trị hiện tại của trường có thuộc danh sách hợp lệ hay không</w:t>
+      </w:r>
+    </w:p>
+    <w:p>
+      <w:pPr>
+        <w:pStyle w:val="ListParagraph"/>
+        <w:numPr>
+          <w:ilvl w:val="2"/>
+          <w:numId w:val="20"/>
+        </w:numPr>
+        <w:ind w:left="1530" w:hanging="270"/>
+        <w:rPr>
+          <w:b/>
+        </w:rPr>
+      </w:pPr>
+      <w:r>
+        <w:rPr>
+          <w:b/>
+        </w:rPr>
+        <w:t>value</w:t>
+      </w:r>
+    </w:p>
+    <w:p>
+      <w:pPr>
+        <w:pStyle w:val="ListParagraph"/>
+        <w:ind w:left="1530" w:hanging="270"/>
+      </w:pPr>
+      <w:r>
+        <w:rPr>
+          <w:b/>
+        </w:rPr>
+        <w:t xml:space="preserve">Phạm vi: </w:t>
+      </w:r>
+      <w:r>
+        <w:t>pulic</w:t>
+      </w:r>
+    </w:p>
+    <w:p>
+      <w:pPr>
+        <w:pStyle w:val="ListParagraph"/>
+        <w:ind w:left="1530" w:hanging="270"/>
+        <w:rPr>
+          <w:b/>
+        </w:rPr>
+      </w:pPr>
+      <w:r>
+        <w:rPr>
+          <w:b/>
+        </w:rPr>
+        <w:t>Đối số:</w:t>
+      </w:r>
+    </w:p>
+    <w:p>
+      <w:pPr>
+        <w:pStyle w:val="ListParagraph"/>
+        <w:numPr>
+          <w:ilvl w:val="0"/>
+          <w:numId w:val="8"/>
+        </w:numPr>
+        <w:ind w:left="1530" w:hanging="270"/>
+      </w:pPr>
+      <w:r>
+        <w:t xml:space="preserve">value &lt;Any&gt; </w:t>
+      </w:r>
+    </w:p>
+    <w:p>
+      <w:pPr>
+        <w:pStyle w:val="ListParagraph"/>
+        <w:ind w:left="1530" w:hanging="270"/>
+      </w:pPr>
+      <w:r>
+        <w:rPr>
+          <w:b/>
+        </w:rPr>
+        <w:t xml:space="preserve">Mô tả: </w:t>
+      </w:r>
+      <w:r>
+        <w:t xml:space="preserve">Tương tự như value của Field, nhưng sẽ có thêm một bước xác thực tính hợp lệ của dữ liệu trước khi gán vào </w:t>
+      </w:r>
+      <w:r>
+        <w:rPr>
+          <w:b/>
+        </w:rPr>
+        <w:t>this</w:t>
+      </w:r>
+      <w:r>
+        <w:t>.__value</w:t>
+      </w:r>
+    </w:p>
+    <w:p>
+      <w:pPr>
+        <w:pStyle w:val="ListParagraph"/>
+        <w:ind w:left="1530" w:hanging="270"/>
+      </w:pPr>
+    </w:p>
+    <w:p>
+      <w:pPr>
+        <w:pStyle w:val="Heading3"/>
+        <w:numPr>
+          <w:ilvl w:val="0"/>
+          <w:numId w:val="11"/>
+        </w:numPr>
+        <w:rPr>
+          <w:sz w:val="24"/>
+        </w:rPr>
+      </w:pPr>
+      <w:r>
+        <w:rPr>
+          <w:sz w:val="24"/>
+        </w:rPr>
+        <w:lastRenderedPageBreak/>
+        <w:t>LIST</w:t>
+      </w:r>
+    </w:p>
+    <w:p>
+      <w:pPr>
+        <w:pStyle w:val="ListParagraph"/>
+        <w:numPr>
+          <w:ilvl w:val="0"/>
+          <w:numId w:val="21"/>
+        </w:numPr>
+        <w:rPr>
+          <w:b/>
+        </w:rPr>
+      </w:pPr>
+      <w:r>
+        <w:rPr>
+          <w:b/>
+        </w:rPr>
+        <w:t>Vị trí</w:t>
+      </w:r>
+    </w:p>
+    <w:p>
+      <w:pPr>
+        <w:pStyle w:val="ListParagraph"/>
+        <w:rPr>
+          <w:b/>
+        </w:rPr>
+      </w:pPr>
+      <w:r>
+        <w:t>List</w:t>
+      </w:r>
+      <w:r>
+        <w:t xml:space="preserve"> có thể đ</w:t>
+      </w:r>
+      <w:r>
+        <w:rPr>
+          <w:rFonts w:hint="eastAsia"/>
+        </w:rPr>
+        <w:t>ư</w:t>
+      </w:r>
+      <w:r>
+        <w:t>ợc tìm thấy ở</w:t>
+      </w:r>
+      <w:r>
+        <w:t xml:space="preserve"> ~/config/models/fields/array</w:t>
+      </w:r>
+      <w:r>
+        <w:t>.js</w:t>
+      </w:r>
+    </w:p>
+    <w:p>
+      <w:pPr>
+        <w:pStyle w:val="ListParagraph"/>
+        <w:numPr>
+          <w:ilvl w:val="0"/>
+          <w:numId w:val="21"/>
+        </w:numPr>
+        <w:rPr>
+          <w:b/>
+        </w:rPr>
+      </w:pPr>
+      <w:r>
+        <w:rPr>
+          <w:b/>
+        </w:rPr>
+        <w:t>Mô tả</w:t>
+      </w:r>
+    </w:p>
+    <w:p>
+      <w:pPr>
+        <w:pStyle w:val="ListParagraph"/>
+      </w:pPr>
+      <w:r>
+        <w:t>List thể hiện kiểu dữ liệu dạng danh sách với bất kì kiểu dữ liệu hợp lệ nào được truyền vào</w:t>
+      </w:r>
+    </w:p>
+    <w:p>
+      <w:pPr>
+        <w:pStyle w:val="ListParagraph"/>
+        <w:numPr>
+          <w:ilvl w:val="0"/>
+          <w:numId w:val="21"/>
+        </w:numPr>
+        <w:rPr>
+          <w:b/>
+        </w:rPr>
+      </w:pPr>
+      <w:r>
+        <w:rPr>
+          <w:b/>
+        </w:rPr>
+        <w:t>Kế thừa</w:t>
+      </w:r>
+    </w:p>
+    <w:p>
+      <w:pPr>
+        <w:pStyle w:val="ListParagraph"/>
+      </w:pPr>
+      <w:r>
+        <w:t>List kế thừa Field</w:t>
+      </w:r>
+    </w:p>
+    <w:p>
+      <w:pPr>
+        <w:pStyle w:val="ListParagraph"/>
+        <w:numPr>
+          <w:ilvl w:val="0"/>
+          <w:numId w:val="21"/>
+        </w:numPr>
+        <w:rPr>
+          <w:b/>
+        </w:rPr>
+      </w:pPr>
+      <w:r>
+        <w:rPr>
+          <w:b/>
+        </w:rPr>
+        <w:t>Các đối số khởi tạo</w:t>
+      </w:r>
+    </w:p>
+    <w:tbl>
+      <w:tblPr>
+        <w:tblStyle w:val="TableGrid"/>
+        <w:tblW w:w="8010" w:type="dxa"/>
+        <w:tblInd w:w="625" w:type="dxa"/>
+        <w:tblLook w:val="04A0" w:firstRow="1" w:lastRow="0" w:firstColumn="1" w:lastColumn="0" w:noHBand="0" w:noVBand="1"/>
+      </w:tblPr>
+      <w:tblGrid>
+        <w:gridCol w:w="1615"/>
+        <w:gridCol w:w="1530"/>
+        <w:gridCol w:w="4865"/>
+      </w:tblGrid>
+      <w:tr>
+        <w:tc>
+          <w:tcPr>
+            <w:tcW w:w="1615" w:type="dxa"/>
+          </w:tcPr>
+          <w:p>
+            <w:pPr>
+              <w:pStyle w:val="ListParagraph"/>
+              <w:ind w:left="72"/>
+              <w:rPr>
+                <w:b/>
+                <w:color w:val="000000" w:themeColor="text1"/>
+              </w:rPr>
+            </w:pPr>
+            <w:r>
+              <w:rPr>
+                <w:b/>
+                <w:color w:val="000000" w:themeColor="text1"/>
+              </w:rPr>
+              <w:t>Tên đối số</w:t>
+            </w:r>
+          </w:p>
+        </w:tc>
+        <w:tc>
+          <w:tcPr>
+            <w:tcW w:w="1530" w:type="dxa"/>
+          </w:tcPr>
+          <w:p>
+            <w:pPr>
+              <w:pStyle w:val="ListParagraph"/>
+              <w:ind w:left="72"/>
+              <w:rPr>
+                <w:b/>
+                <w:color w:val="000000" w:themeColor="text1"/>
+              </w:rPr>
+            </w:pPr>
+            <w:r>
+              <w:rPr>
+                <w:b/>
+                <w:color w:val="000000" w:themeColor="text1"/>
+              </w:rPr>
+              <w:t xml:space="preserve">Kiểu </w:t>
+            </w:r>
+          </w:p>
+        </w:tc>
+        <w:tc>
+          <w:tcPr>
+            <w:tcW w:w="4865" w:type="dxa"/>
+          </w:tcPr>
+          <w:p>
+            <w:pPr>
+              <w:pStyle w:val="ListParagraph"/>
+              <w:ind w:left="72"/>
+              <w:rPr>
+                <w:b/>
+                <w:color w:val="000000" w:themeColor="text1"/>
+              </w:rPr>
+            </w:pPr>
+            <w:r>
+              <w:rPr>
+                <w:b/>
+                <w:color w:val="000000" w:themeColor="text1"/>
+              </w:rPr>
+              <w:t>Mô tả</w:t>
+            </w:r>
+          </w:p>
+        </w:tc>
+      </w:tr>
+      <w:tr>
+        <w:tc>
+          <w:tcPr>
+            <w:tcW w:w="1615" w:type="dxa"/>
+          </w:tcPr>
+          <w:p>
+            <w:pPr>
+              <w:pStyle w:val="ListParagraph"/>
+              <w:ind w:left="72"/>
+              <w:rPr>
+                <w:color w:val="000000" w:themeColor="text1"/>
+              </w:rPr>
+            </w:pPr>
+            <w:r>
+              <w:rPr>
+                <w:color w:val="000000" w:themeColor="text1"/>
+              </w:rPr>
+              <w:t>name</w:t>
+            </w:r>
+          </w:p>
+        </w:tc>
+        <w:tc>
+          <w:tcPr>
+            <w:tcW w:w="1530" w:type="dxa"/>
+          </w:tcPr>
+          <w:p>
+            <w:pPr>
+              <w:pStyle w:val="ListParagraph"/>
+              <w:ind w:left="72"/>
+              <w:rPr>
+                <w:color w:val="000000" w:themeColor="text1"/>
+              </w:rPr>
+            </w:pPr>
+            <w:r>
+              <w:rPr>
+                <w:color w:val="000000" w:themeColor="text1"/>
+              </w:rPr>
+              <w:t>&lt;String&gt;</w:t>
+            </w:r>
+          </w:p>
+        </w:tc>
+        <w:tc>
+          <w:tcPr>
+            <w:tcW w:w="4865" w:type="dxa"/>
+          </w:tcPr>
+          <w:p>
+            <w:pPr>
+              <w:pStyle w:val="ListParagraph"/>
+              <w:ind w:left="72"/>
+              <w:rPr>
+                <w:color w:val="000000" w:themeColor="text1"/>
+              </w:rPr>
+            </w:pPr>
+            <w:r>
+              <w:rPr>
+                <w:color w:val="000000" w:themeColor="text1"/>
+              </w:rPr>
+              <w:t>Tên trường</w:t>
+            </w:r>
+          </w:p>
+        </w:tc>
+      </w:tr>
+      <w:tr>
+        <w:tc>
+          <w:tcPr>
+            <w:tcW w:w="1615" w:type="dxa"/>
+          </w:tcPr>
+          <w:p>
+            <w:pPr>
+              <w:pStyle w:val="ListParagraph"/>
+              <w:ind w:left="72"/>
+              <w:rPr>
+                <w:color w:val="000000" w:themeColor="text1"/>
+              </w:rPr>
+            </w:pPr>
+            <w:r>
+              <w:rPr>
+                <w:color w:val="000000" w:themeColor="text1"/>
+              </w:rPr>
+              <w:t>value</w:t>
+            </w:r>
+          </w:p>
+        </w:tc>
+        <w:tc>
+          <w:tcPr>
+            <w:tcW w:w="1530" w:type="dxa"/>
+          </w:tcPr>
+          <w:p>
+            <w:pPr>
+              <w:pStyle w:val="ListParagraph"/>
+              <w:ind w:left="72"/>
+              <w:rPr>
+                <w:color w:val="000000" w:themeColor="text1"/>
+              </w:rPr>
+            </w:pPr>
+            <w:r>
+              <w:rPr>
+                <w:color w:val="000000" w:themeColor="text1"/>
+              </w:rPr>
+              <w:t>&lt;Any&gt;</w:t>
+            </w:r>
+            <w:r>
+              <w:rPr>
+                <w:color w:val="000000" w:themeColor="text1"/>
+              </w:rPr>
+              <w:t>[]</w:t>
+            </w:r>
+          </w:p>
+        </w:tc>
+        <w:tc>
+          <w:tcPr>
+            <w:tcW w:w="4865" w:type="dxa"/>
+          </w:tcPr>
+          <w:p>
+            <w:pPr>
+              <w:pStyle w:val="ListParagraph"/>
+              <w:ind w:left="72"/>
+              <w:rPr>
+                <w:color w:val="000000" w:themeColor="text1"/>
+              </w:rPr>
+            </w:pPr>
+            <w:r>
+              <w:rPr>
+                <w:color w:val="000000" w:themeColor="text1"/>
+              </w:rPr>
+              <w:t>Danh sách các giá trị</w:t>
+            </w:r>
+          </w:p>
+        </w:tc>
+      </w:tr>
+      <w:tr>
+        <w:tc>
+          <w:tcPr>
+            <w:tcW w:w="1615" w:type="dxa"/>
+          </w:tcPr>
+          <w:p>
+            <w:pPr>
+              <w:pStyle w:val="ListParagraph"/>
+              <w:ind w:left="72"/>
+              <w:rPr>
+                <w:color w:val="000000" w:themeColor="text1"/>
+              </w:rPr>
+            </w:pPr>
+            <w:r>
+              <w:rPr>
+                <w:color w:val="000000" w:themeColor="text1"/>
+              </w:rPr>
+              <w:t>props</w:t>
+            </w:r>
+          </w:p>
+        </w:tc>
+        <w:tc>
+          <w:tcPr>
+            <w:tcW w:w="1530" w:type="dxa"/>
+          </w:tcPr>
+          <w:p>
+            <w:pPr>
+              <w:pStyle w:val="ListParagraph"/>
+              <w:ind w:left="72"/>
+              <w:rPr>
+                <w:color w:val="000000" w:themeColor="text1"/>
+              </w:rPr>
+            </w:pPr>
+            <w:r>
+              <w:rPr>
+                <w:color w:val="000000" w:themeColor="text1"/>
+              </w:rPr>
+              <w:t>&lt;Obj&gt;</w:t>
+            </w:r>
+          </w:p>
+        </w:tc>
+        <w:tc>
+          <w:tcPr>
+            <w:tcW w:w="4865" w:type="dxa"/>
+          </w:tcPr>
+          <w:p>
+            <w:pPr>
+              <w:pStyle w:val="ListParagraph"/>
+              <w:ind w:left="72"/>
+              <w:rPr>
+                <w:color w:val="000000" w:themeColor="text1"/>
+              </w:rPr>
+            </w:pPr>
+            <w:r>
+              <w:rPr>
+                <w:color w:val="000000" w:themeColor="text1"/>
+              </w:rPr>
+              <w:t>Các thuộc tính khác của trường</w:t>
+            </w:r>
+          </w:p>
+        </w:tc>
+      </w:tr>
+    </w:tbl>
+    <w:p>
+      <w:pPr>
+        <w:pStyle w:val="ListParagraph"/>
+        <w:rPr>
+          <w:b/>
+        </w:rPr>
+      </w:pPr>
+    </w:p>
+    <w:p>
+      <w:pPr>
+        <w:pStyle w:val="ListParagraph"/>
+        <w:numPr>
+          <w:ilvl w:val="0"/>
+          <w:numId w:val="21"/>
+        </w:numPr>
+        <w:rPr>
+          <w:b/>
+        </w:rPr>
+      </w:pPr>
+      <w:r>
+        <w:rPr>
+          <w:b/>
+        </w:rPr>
+        <w:t>Các thuộc tính</w:t>
+      </w:r>
+    </w:p>
+    <w:tbl>
+      <w:tblPr>
+        <w:tblStyle w:val="TableGrid"/>
+        <w:tblW w:w="0" w:type="auto"/>
+        <w:tblInd w:w="625" w:type="dxa"/>
+        <w:tblLook w:val="04A0" w:firstRow="1" w:lastRow="0" w:firstColumn="1" w:lastColumn="0" w:noHBand="0" w:noVBand="1"/>
+      </w:tblPr>
+      <w:tblGrid>
+        <w:gridCol w:w="2001"/>
+        <w:gridCol w:w="1124"/>
+        <w:gridCol w:w="1260"/>
+        <w:gridCol w:w="3690"/>
+      </w:tblGrid>
+      <w:tr>
+        <w:tc>
+          <w:tcPr>
+            <w:tcW w:w="2001" w:type="dxa"/>
+          </w:tcPr>
+          <w:p>
+            <w:pPr>
+              <w:pStyle w:val="ListParagraph"/>
+              <w:ind w:left="72"/>
+              <w:rPr>
+                <w:rFonts w:eastAsiaTheme="majorEastAsia" w:cstheme="majorBidi"/>
+                <w:b/>
+                <w:color w:val="000000" w:themeColor="text1"/>
+              </w:rPr>
+            </w:pPr>
+            <w:r>
+              <w:rPr>
+                <w:rFonts w:eastAsiaTheme="majorEastAsia" w:cstheme="majorBidi"/>
+                <w:b/>
+                <w:color w:val="000000" w:themeColor="text1"/>
+              </w:rPr>
+              <w:t>Tên thuộc tính</w:t>
+            </w:r>
+          </w:p>
+        </w:tc>
+        <w:tc>
+          <w:tcPr>
+            <w:tcW w:w="1124" w:type="dxa"/>
+          </w:tcPr>
+          <w:p>
+            <w:pPr>
+              <w:pStyle w:val="ListParagraph"/>
+              <w:ind w:left="72"/>
+              <w:rPr>
+                <w:rFonts w:eastAsiaTheme="majorEastAsia" w:cstheme="majorBidi"/>
+                <w:b/>
+                <w:color w:val="000000" w:themeColor="text1"/>
+              </w:rPr>
+            </w:pPr>
+            <w:r>
+              <w:rPr>
+                <w:rFonts w:eastAsiaTheme="majorEastAsia" w:cstheme="majorBidi"/>
+                <w:b/>
+                <w:color w:val="000000" w:themeColor="text1"/>
+              </w:rPr>
+              <w:t>Kiểu</w:t>
+            </w:r>
+          </w:p>
+        </w:tc>
+        <w:tc>
+          <w:tcPr>
+            <w:tcW w:w="1260" w:type="dxa"/>
+          </w:tcPr>
+          <w:p>
+            <w:pPr>
+              <w:pStyle w:val="ListParagraph"/>
+              <w:ind w:left="72"/>
+              <w:rPr>
+                <w:rFonts w:eastAsiaTheme="majorEastAsia" w:cstheme="majorBidi"/>
+                <w:b/>
+                <w:color w:val="000000" w:themeColor="text1"/>
+              </w:rPr>
+            </w:pPr>
+            <w:r>
+              <w:rPr>
+                <w:rFonts w:eastAsiaTheme="majorEastAsia" w:cstheme="majorBidi"/>
+                <w:b/>
+                <w:color w:val="000000" w:themeColor="text1"/>
+              </w:rPr>
+              <w:t>Phạm vi</w:t>
+            </w:r>
+          </w:p>
+        </w:tc>
+        <w:tc>
+          <w:tcPr>
+            <w:tcW w:w="3690" w:type="dxa"/>
+          </w:tcPr>
+          <w:p>
+            <w:pPr>
+              <w:pStyle w:val="ListParagraph"/>
+              <w:ind w:left="72"/>
+              <w:rPr>
+                <w:rFonts w:eastAsiaTheme="majorEastAsia" w:cstheme="majorBidi"/>
+                <w:b/>
+                <w:color w:val="000000" w:themeColor="text1"/>
+              </w:rPr>
+            </w:pPr>
+            <w:r>
+              <w:rPr>
+                <w:rFonts w:eastAsiaTheme="majorEastAsia" w:cstheme="majorBidi"/>
+                <w:b/>
+                <w:color w:val="000000" w:themeColor="text1"/>
+              </w:rPr>
+              <w:t>Mô tả</w:t>
+            </w:r>
+          </w:p>
+        </w:tc>
+      </w:tr>
+      <w:tr>
+        <w:tc>
+          <w:tcPr>
+            <w:tcW w:w="2001" w:type="dxa"/>
+          </w:tcPr>
+          <w:p>
+            <w:pPr>
+              <w:pStyle w:val="ListParagraph"/>
+              <w:ind w:left="72"/>
+              <w:rPr>
+                <w:rFonts w:eastAsiaTheme="majorEastAsia" w:cstheme="majorBidi"/>
+                <w:color w:val="000000" w:themeColor="text1"/>
+              </w:rPr>
+            </w:pPr>
+            <w:r>
+              <w:rPr>
+                <w:rFonts w:eastAsiaTheme="majorEastAsia" w:cstheme="majorBidi"/>
+                <w:color w:val="000000" w:themeColor="text1"/>
+              </w:rPr>
+              <w:t>__required</w:t>
+            </w:r>
+          </w:p>
+        </w:tc>
+        <w:tc>
+          <w:tcPr>
+            <w:tcW w:w="1124" w:type="dxa"/>
+          </w:tcPr>
+          <w:p>
+            <w:pPr>
+              <w:pStyle w:val="ListParagraph"/>
+              <w:ind w:left="72"/>
+              <w:rPr>
+                <w:rFonts w:eastAsiaTheme="majorEastAsia" w:cstheme="majorBidi"/>
+                <w:color w:val="000000" w:themeColor="text1"/>
+              </w:rPr>
+            </w:pPr>
+            <w:r>
+              <w:rPr>
+                <w:rFonts w:eastAsiaTheme="majorEastAsia" w:cstheme="majorBidi"/>
+                <w:color w:val="000000" w:themeColor="text1"/>
+              </w:rPr>
+              <w:t>&lt;Bool&gt;</w:t>
+            </w:r>
+          </w:p>
+        </w:tc>
+        <w:tc>
+          <w:tcPr>
+            <w:tcW w:w="1260" w:type="dxa"/>
+          </w:tcPr>
+          <w:p>
+            <w:pPr>
+              <w:pStyle w:val="ListParagraph"/>
+              <w:ind w:left="72"/>
+              <w:rPr>
+                <w:rFonts w:eastAsiaTheme="majorEastAsia" w:cstheme="majorBidi"/>
+                <w:color w:val="000000" w:themeColor="text1"/>
+              </w:rPr>
+            </w:pPr>
+            <w:r>
+              <w:rPr>
+                <w:rFonts w:eastAsiaTheme="majorEastAsia" w:cstheme="majorBidi"/>
+                <w:color w:val="000000" w:themeColor="text1"/>
+              </w:rPr>
+              <w:t>public</w:t>
+            </w:r>
+          </w:p>
+        </w:tc>
+        <w:tc>
+          <w:tcPr>
+            <w:tcW w:w="3690" w:type="dxa"/>
+          </w:tcPr>
+          <w:p>
+            <w:pPr>
+              <w:pStyle w:val="ListParagraph"/>
+              <w:ind w:left="72"/>
+              <w:rPr>
+                <w:rFonts w:eastAsiaTheme="majorEastAsia" w:cstheme="majorBidi"/>
+                <w:color w:val="000000" w:themeColor="text1"/>
+              </w:rPr>
+            </w:pPr>
+            <w:r>
+              <w:rPr>
+                <w:color w:val="000000" w:themeColor="text1"/>
+              </w:rPr>
+              <w:t>Thể hiện tính bắt buộc của dữ liệu khi khởi tạo đối tượng</w:t>
+            </w:r>
+          </w:p>
+        </w:tc>
+      </w:tr>
+    </w:tbl>
+    <w:p>
+      <w:pPr>
+        <w:pStyle w:val="ListParagraph"/>
+        <w:rPr>
+          <w:b/>
+        </w:rPr>
+      </w:pPr>
+    </w:p>
+    <w:p>
+      <w:pPr>
+        <w:pStyle w:val="ListParagraph"/>
+        <w:numPr>
+          <w:ilvl w:val="0"/>
+          <w:numId w:val="21"/>
+        </w:numPr>
+        <w:rPr>
+          <w:b/>
+        </w:rPr>
+      </w:pPr>
+      <w:r>
+        <w:rPr>
+          <w:b/>
+        </w:rPr>
+        <w:t>Các phương thức</w:t>
+      </w:r>
+    </w:p>
+    <w:p>
+      <w:pPr>
+        <w:pStyle w:val="ListParagraph"/>
+        <w:numPr>
+          <w:ilvl w:val="2"/>
+          <w:numId w:val="21"/>
+        </w:numPr>
+        <w:ind w:left="1260"/>
+        <w:rPr>
+          <w:b/>
+        </w:rPr>
+      </w:pPr>
+      <w:r>
+        <w:rPr>
+          <w:b/>
+        </w:rPr>
+        <w:t>__initializeProperties</w:t>
+      </w:r>
+    </w:p>
+    <w:p>
+      <w:pPr>
+        <w:pStyle w:val="ListParagraph"/>
+        <w:ind w:left="1530" w:hanging="270"/>
+        <w:rPr>
+          <w:color w:val="000000" w:themeColor="text1"/>
+        </w:rPr>
+      </w:pPr>
+      <w:r>
+        <w:rPr>
+          <w:b/>
+          <w:color w:val="000000" w:themeColor="text1"/>
+        </w:rPr>
+        <w:t xml:space="preserve">Phạm vi: </w:t>
+      </w:r>
+      <w:r>
+        <w:rPr>
+          <w:color w:val="000000" w:themeColor="text1"/>
+        </w:rPr>
+        <w:t>private</w:t>
+      </w:r>
+    </w:p>
+    <w:p>
+      <w:pPr>
+        <w:pStyle w:val="ListParagraph"/>
+        <w:ind w:left="1530" w:hanging="270"/>
+        <w:rPr>
+          <w:color w:val="000000" w:themeColor="text1"/>
+        </w:rPr>
+      </w:pPr>
+      <w:r>
+        <w:rPr>
+          <w:b/>
+          <w:color w:val="000000" w:themeColor="text1"/>
+        </w:rPr>
+        <w:t xml:space="preserve">Đối số: </w:t>
+      </w:r>
+    </w:p>
+    <w:p>
+      <w:pPr>
+        <w:pStyle w:val="ListParagraph"/>
+        <w:ind w:left="1530" w:hanging="270"/>
+        <w:rPr>
+          <w:color w:val="000000" w:themeColor="text1"/>
+        </w:rPr>
+      </w:pPr>
+      <w:r>
+        <w:rPr>
+          <w:color w:val="000000" w:themeColor="text1"/>
+        </w:rPr>
+        <w:t xml:space="preserve">Props &lt;Obj { </w:t>
+      </w:r>
+    </w:p>
+    <w:p>
+      <w:pPr>
+        <w:pStyle w:val="ListParagraph"/>
+        <w:ind w:left="1530" w:hanging="270"/>
+        <w:rPr>
+          <w:color w:val="000000" w:themeColor="text1"/>
+        </w:rPr>
+      </w:pPr>
+      <w:r>
+        <w:rPr>
+          <w:color w:val="000000" w:themeColor="text1"/>
+        </w:rPr>
+        <w:t xml:space="preserve">     required &lt;Bool&gt;  </w:t>
+      </w:r>
+    </w:p>
+    <w:p>
+      <w:pPr>
+        <w:pStyle w:val="ListParagraph"/>
+        <w:ind w:left="1530" w:hanging="270"/>
+        <w:rPr>
+          <w:color w:val="000000" w:themeColor="text1"/>
+        </w:rPr>
+      </w:pPr>
+      <w:r>
+        <w:rPr>
+          <w:color w:val="000000" w:themeColor="text1"/>
+        </w:rPr>
+        <w:t>}&gt;</w:t>
+      </w:r>
+    </w:p>
+    <w:p>
+      <w:pPr>
+        <w:pStyle w:val="ListParagraph"/>
+        <w:ind w:left="1530" w:hanging="270"/>
+        <w:rPr>
+          <w:color w:val="000000" w:themeColor="text1"/>
+        </w:rPr>
+      </w:pPr>
+      <w:r>
+        <w:rPr>
+          <w:b/>
+          <w:color w:val="000000" w:themeColor="text1"/>
+        </w:rPr>
+        <w:t xml:space="preserve">Mô tả: </w:t>
+      </w:r>
+      <w:r>
+        <w:rPr>
+          <w:color w:val="000000" w:themeColor="text1"/>
+        </w:rPr>
+        <w:t>Thiết đặt các thuộc tính nội tại của kiểu</w:t>
+      </w:r>
+    </w:p>
+    <w:p>
+      <w:pPr>
+        <w:pStyle w:val="ListParagraph"/>
+        <w:ind w:left="2160"/>
+        <w:rPr>
+          <w:b/>
+        </w:rPr>
+      </w:pPr>
+    </w:p>
+    <w:p>
+      <w:pPr>
+        <w:pStyle w:val="ListParagraph"/>
+        <w:numPr>
+          <w:ilvl w:val="2"/>
+          <w:numId w:val="21"/>
+        </w:numPr>
+        <w:ind w:left="1260"/>
+      </w:pPr>
+      <w:r>
+        <w:rPr>
+          <w:b/>
+        </w:rPr>
+        <w:t>valueAt</w:t>
+      </w:r>
+    </w:p>
+    <w:p>
+      <w:pPr>
+        <w:pStyle w:val="ListParagraph"/>
+        <w:ind w:left="1260"/>
+      </w:pPr>
+      <w:r>
+        <w:rPr>
+          <w:b/>
+        </w:rPr>
+        <w:t xml:space="preserve">Phạm vi: </w:t>
+      </w:r>
+      <w:r>
+        <w:t>Public</w:t>
+      </w:r>
+    </w:p>
+    <w:p>
+      <w:pPr>
+        <w:pStyle w:val="ListParagraph"/>
+        <w:ind w:left="1260"/>
+        <w:rPr>
+          <w:b/>
+        </w:rPr>
+      </w:pPr>
+      <w:r>
+        <w:rPr>
+          <w:b/>
+        </w:rPr>
+        <w:t xml:space="preserve">Đối số: </w:t>
+      </w:r>
+    </w:p>
+    <w:p>
+      <w:pPr>
+        <w:pStyle w:val="ListParagraph"/>
+        <w:numPr>
+          <w:ilvl w:val="0"/>
+          <w:numId w:val="8"/>
+        </w:numPr>
+        <w:ind w:left="1620"/>
+        <w:rPr>
+          <w:b/>
+        </w:rPr>
+      </w:pPr>
+      <w:r>
+        <w:t>pos &lt;Int&gt;</w:t>
+      </w:r>
+    </w:p>
+    <w:p>
+      <w:pPr>
+        <w:pStyle w:val="ListParagraph"/>
+        <w:ind w:left="1260"/>
+      </w:pPr>
+      <w:r>
+        <w:rPr>
+          <w:b/>
+        </w:rPr>
+        <w:t xml:space="preserve">Mô tả: </w:t>
+      </w:r>
+      <w:r>
+        <w:t xml:space="preserve">Trả về giá trị tại vị trí thứ pos của </w:t>
+      </w:r>
+      <w:r>
+        <w:rPr>
+          <w:b/>
+        </w:rPr>
+        <w:t>this.</w:t>
+      </w:r>
+      <w:r>
+        <w:t>__value</w:t>
+      </w:r>
+      <w:r>
+        <w:t xml:space="preserve">, nếu pos bằng </w:t>
+      </w:r>
+      <w:r>
+        <w:rPr>
+          <w:i/>
+        </w:rPr>
+        <w:t xml:space="preserve">undefined </w:t>
+      </w:r>
+      <w:r>
+        <w:t xml:space="preserve"> thì trả về __value[0</w:t>
+      </w:r>
+      <w:bookmarkStart w:id="1" w:name="_GoBack"/>
+      <w:bookmarkEnd w:id="1"/>
+      <w:r>
+        <w:t>]</w:t>
+      </w:r>
+    </w:p>
+    <w:p>
+      <w:pPr>
+        <w:pStyle w:val="ListParagraph"/>
+        <w:ind w:left="1260"/>
+      </w:pPr>
     </w:p>
     <w:p>
       <w:pPr>
@@ -14382,7 +16344,7 @@
           <v:shape id="_x0000_i1025" type="#_x0000_t75" style="width:420.45pt;height:267.6pt" o:ole="">
             <v:imagedata r:id="rId11" o:title=""/>
           </v:shape>
-          <o:OLEObject Type="Embed" ProgID="PBrush" ShapeID="_x0000_i1025" DrawAspect="Content" ObjectID="_1746342771" r:id="rId12"/>
+          <o:OLEObject Type="Embed" ProgID="PBrush" ShapeID="_x0000_i1025" DrawAspect="Content" ObjectID="_1746453255" r:id="rId12"/>
         </w:object>
       </w:r>
     </w:p>
@@ -15319,6 +17281,41 @@
           </w:p>
         </w:tc>
       </w:tr>
+      <w:tr>
+        <w:tc>
+          <w:tcPr>
+            <w:tcW w:w="1075" w:type="dxa"/>
+            <w:vAlign w:val="center"/>
+          </w:tcPr>
+          <w:p>
+            <w:r>
+              <w:t>8</w:t>
+            </w:r>
+          </w:p>
+        </w:tc>
+        <w:tc>
+          <w:tcPr>
+            <w:tcW w:w="2430" w:type="dxa"/>
+            <w:vAlign w:val="center"/>
+          </w:tcPr>
+          <w:p>
+            <w:r>
+              <w:t>remove</w:t>
+            </w:r>
+          </w:p>
+        </w:tc>
+        <w:tc>
+          <w:tcPr>
+            <w:tcW w:w="4680" w:type="dxa"/>
+            <w:vAlign w:val="center"/>
+          </w:tcPr>
+          <w:p>
+            <w:r>
+              <w:t>Xóa bảng ghi</w:t>
+            </w:r>
+          </w:p>
+        </w:tc>
+      </w:tr>
     </w:tbl>
     <w:p>
       <w:pPr>
@@ -15432,10 +17429,10 @@
     <w:p>
       <w:r>
         <w:object w:dxaOrig="10952" w:dyaOrig="8279" w14:anchorId="0EA90201">
-          <v:shape id="_x0000_i1026" type="#_x0000_t75" style="width:382.4pt;height:288.7pt" o:ole="">
+          <v:shape id="_x0000_i1026" type="#_x0000_t75" style="width:383.1pt;height:288.7pt" o:ole="">
             <v:imagedata r:id="rId13" o:title=""/>
           </v:shape>
-          <o:OLEObject Type="Embed" ProgID="PBrush" ShapeID="_x0000_i1026" DrawAspect="Content" ObjectID="_1746342772" r:id="rId14"/>
+          <o:OLEObject Type="Embed" ProgID="PBrush" ShapeID="_x0000_i1026" DrawAspect="Content" ObjectID="_1746453256" r:id="rId14"/>
         </w:object>
       </w:r>
     </w:p>
@@ -15917,7 +17914,7 @@
                                 <w:sz w:val="24"/>
                                 <w:szCs w:val="24"/>
                               </w:rPr>
-                              <w:t>16</w:t>
+                              <w:t>27</w:t>
                             </w:r>
                             <w:r>
                               <w:rPr>
@@ -16016,7 +18013,7 @@
                           <w:sz w:val="24"/>
                           <w:szCs w:val="24"/>
                         </w:rPr>
-                        <w:t>16</w:t>
+                        <w:t>27</w:t>
                       </w:r>
                       <w:r>
                         <w:rPr>
@@ -16222,6 +18219,98 @@
     </w:lvl>
   </w:abstractNum>
   <w:abstractNum w:abstractNumId="2">
+    <w:nsid w:val="032C5102"/>
+    <w:multiLevelType w:val="hybridMultilevel"/>
+    <w:tmpl w:val="7346BAEC"/>
+    <w:lvl w:ilvl="0" w:tplc="04090019">
+      <w:start w:val="1"/>
+      <w:numFmt w:val="lowerLetter"/>
+      <w:lvlText w:val="%1."/>
+      <w:lvlJc w:val="left"/>
+      <w:pPr>
+        <w:ind w:left="720" w:hanging="360"/>
+      </w:pPr>
+      <w:rPr>
+        <w:rFonts w:hint="default"/>
+      </w:rPr>
+    </w:lvl>
+    <w:lvl w:ilvl="1" w:tplc="04090019">
+      <w:start w:val="1"/>
+      <w:numFmt w:val="lowerLetter"/>
+      <w:lvlText w:val="%2."/>
+      <w:lvlJc w:val="left"/>
+      <w:pPr>
+        <w:ind w:left="1440" w:hanging="360"/>
+      </w:pPr>
+    </w:lvl>
+    <w:lvl w:ilvl="2" w:tplc="825EB66A">
+      <w:start w:val="1"/>
+      <w:numFmt w:val="lowerRoman"/>
+      <w:lvlText w:val="%3."/>
+      <w:lvlJc w:val="right"/>
+      <w:pPr>
+        <w:ind w:left="2160" w:hanging="180"/>
+      </w:pPr>
+      <w:rPr>
+        <w:b/>
+      </w:rPr>
+    </w:lvl>
+    <w:lvl w:ilvl="3" w:tplc="0409000F" w:tentative="1">
+      <w:start w:val="1"/>
+      <w:numFmt w:val="decimal"/>
+      <w:lvlText w:val="%4."/>
+      <w:lvlJc w:val="left"/>
+      <w:pPr>
+        <w:ind w:left="2880" w:hanging="360"/>
+      </w:pPr>
+    </w:lvl>
+    <w:lvl w:ilvl="4" w:tplc="04090019" w:tentative="1">
+      <w:start w:val="1"/>
+      <w:numFmt w:val="lowerLetter"/>
+      <w:lvlText w:val="%5."/>
+      <w:lvlJc w:val="left"/>
+      <w:pPr>
+        <w:ind w:left="3600" w:hanging="360"/>
+      </w:pPr>
+    </w:lvl>
+    <w:lvl w:ilvl="5" w:tplc="0409001B" w:tentative="1">
+      <w:start w:val="1"/>
+      <w:numFmt w:val="lowerRoman"/>
+      <w:lvlText w:val="%6."/>
+      <w:lvlJc w:val="right"/>
+      <w:pPr>
+        <w:ind w:left="4320" w:hanging="180"/>
+      </w:pPr>
+    </w:lvl>
+    <w:lvl w:ilvl="6" w:tplc="0409000F" w:tentative="1">
+      <w:start w:val="1"/>
+      <w:numFmt w:val="decimal"/>
+      <w:lvlText w:val="%7."/>
+      <w:lvlJc w:val="left"/>
+      <w:pPr>
+        <w:ind w:left="5040" w:hanging="360"/>
+      </w:pPr>
+    </w:lvl>
+    <w:lvl w:ilvl="7" w:tplc="04090019" w:tentative="1">
+      <w:start w:val="1"/>
+      <w:numFmt w:val="lowerLetter"/>
+      <w:lvlText w:val="%8."/>
+      <w:lvlJc w:val="left"/>
+      <w:pPr>
+        <w:ind w:left="5760" w:hanging="360"/>
+      </w:pPr>
+    </w:lvl>
+    <w:lvl w:ilvl="8" w:tplc="0409001B" w:tentative="1">
+      <w:start w:val="1"/>
+      <w:numFmt w:val="lowerRoman"/>
+      <w:lvlText w:val="%9."/>
+      <w:lvlJc w:val="right"/>
+      <w:pPr>
+        <w:ind w:left="6480" w:hanging="180"/>
+      </w:pPr>
+    </w:lvl>
+  </w:abstractNum>
+  <w:abstractNum w:abstractNumId="3">
     <w:nsid w:val="0A9F1B35"/>
     <w:multiLevelType w:val="hybridMultilevel"/>
     <w:tmpl w:val="F65EFC2A"/>
@@ -16310,11 +18399,11 @@
       </w:pPr>
     </w:lvl>
   </w:abstractNum>
-  <w:abstractNum w:abstractNumId="3">
+  <w:abstractNum w:abstractNumId="4">
     <w:nsid w:val="0EBD292B"/>
     <w:multiLevelType w:val="hybridMultilevel"/>
-    <w:tmpl w:val="0162854A"/>
-    <w:lvl w:ilvl="0" w:tplc="0409000F">
+    <w:tmpl w:val="57E2DFF6"/>
+    <w:lvl w:ilvl="0" w:tplc="7820DB40">
       <w:start w:val="1"/>
       <w:numFmt w:val="decimal"/>
       <w:lvlText w:val="%1."/>
@@ -16322,6 +18411,10 @@
       <w:pPr>
         <w:ind w:left="720" w:hanging="360"/>
       </w:pPr>
+      <w:rPr>
+        <w:sz w:val="24"/>
+        <w:szCs w:val="24"/>
+      </w:rPr>
     </w:lvl>
     <w:lvl w:ilvl="1" w:tplc="04090019" w:tentative="1">
       <w:start w:val="1"/>
@@ -16396,7 +18489,7 @@
       </w:pPr>
     </w:lvl>
   </w:abstractNum>
-  <w:abstractNum w:abstractNumId="4">
+  <w:abstractNum w:abstractNumId="5">
     <w:nsid w:val="11B33712"/>
     <w:multiLevelType w:val="hybridMultilevel"/>
     <w:tmpl w:val="0B08B568"/>
@@ -16497,7 +18590,7 @@
       </w:pPr>
     </w:lvl>
   </w:abstractNum>
-  <w:abstractNum w:abstractNumId="5">
+  <w:abstractNum w:abstractNumId="6">
     <w:nsid w:val="1421632C"/>
     <w:multiLevelType w:val="hybridMultilevel"/>
     <w:tmpl w:val="991A0660"/>
@@ -16588,7 +18681,7 @@
       </w:pPr>
     </w:lvl>
   </w:abstractNum>
-  <w:abstractNum w:abstractNumId="6">
+  <w:abstractNum w:abstractNumId="7">
     <w:nsid w:val="18EF4D68"/>
     <w:multiLevelType w:val="hybridMultilevel"/>
     <w:tmpl w:val="A2ECD162"/>
@@ -16674,7 +18767,7 @@
       </w:pPr>
     </w:lvl>
   </w:abstractNum>
-  <w:abstractNum w:abstractNumId="7">
+  <w:abstractNum w:abstractNumId="8">
     <w:nsid w:val="1D8E7C59"/>
     <w:multiLevelType w:val="hybridMultilevel"/>
     <w:tmpl w:val="2CF666EA"/>
@@ -16765,7 +18858,7 @@
       </w:pPr>
     </w:lvl>
   </w:abstractNum>
-  <w:abstractNum w:abstractNumId="8">
+  <w:abstractNum w:abstractNumId="9">
     <w:nsid w:val="211421EA"/>
     <w:multiLevelType w:val="hybridMultilevel"/>
     <w:tmpl w:val="38768C9C"/>
@@ -16858,7 +18951,7 @@
       </w:pPr>
     </w:lvl>
   </w:abstractNum>
-  <w:abstractNum w:abstractNumId="9">
+  <w:abstractNum w:abstractNumId="10">
     <w:nsid w:val="2AE541FA"/>
     <w:multiLevelType w:val="hybridMultilevel"/>
     <w:tmpl w:val="129EAB84"/>
@@ -16947,7 +19040,7 @@
       </w:pPr>
     </w:lvl>
   </w:abstractNum>
-  <w:abstractNum w:abstractNumId="10">
+  <w:abstractNum w:abstractNumId="11">
     <w:nsid w:val="2B3C636C"/>
     <w:multiLevelType w:val="hybridMultilevel"/>
     <w:tmpl w:val="A8CC2C60"/>
@@ -17036,7 +19129,7 @@
       </w:pPr>
     </w:lvl>
   </w:abstractNum>
-  <w:abstractNum w:abstractNumId="11">
+  <w:abstractNum w:abstractNumId="12">
     <w:nsid w:val="2C777CCE"/>
     <w:multiLevelType w:val="hybridMultilevel"/>
     <w:tmpl w:val="97CAC8E2"/>
@@ -17148,7 +19241,7 @@
       </w:rPr>
     </w:lvl>
   </w:abstractNum>
-  <w:abstractNum w:abstractNumId="12">
+  <w:abstractNum w:abstractNumId="13">
     <w:nsid w:val="2D7F1335"/>
     <w:multiLevelType w:val="hybridMultilevel"/>
     <w:tmpl w:val="88746D7C"/>
@@ -17239,7 +19332,7 @@
       </w:pPr>
     </w:lvl>
   </w:abstractNum>
-  <w:abstractNum w:abstractNumId="13">
+  <w:abstractNum w:abstractNumId="14">
     <w:nsid w:val="3DC743ED"/>
     <w:multiLevelType w:val="hybridMultilevel"/>
     <w:tmpl w:val="9C1C7F44"/>
@@ -17328,7 +19421,7 @@
       </w:pPr>
     </w:lvl>
   </w:abstractNum>
-  <w:abstractNum w:abstractNumId="14">
+  <w:abstractNum w:abstractNumId="15">
     <w:nsid w:val="3DD311B3"/>
     <w:multiLevelType w:val="hybridMultilevel"/>
     <w:tmpl w:val="7FEE4720"/>
@@ -17432,7 +19525,7 @@
       </w:pPr>
     </w:lvl>
   </w:abstractNum>
-  <w:abstractNum w:abstractNumId="15">
+  <w:abstractNum w:abstractNumId="16">
     <w:nsid w:val="4CF505B7"/>
     <w:multiLevelType w:val="hybridMultilevel"/>
     <w:tmpl w:val="1F1E4266"/>
@@ -17521,7 +19614,7 @@
       </w:pPr>
     </w:lvl>
   </w:abstractNum>
-  <w:abstractNum w:abstractNumId="16">
+  <w:abstractNum w:abstractNumId="17">
     <w:nsid w:val="523628A4"/>
     <w:multiLevelType w:val="hybridMultilevel"/>
     <w:tmpl w:val="520875B2"/>
@@ -17610,7 +19703,7 @@
       </w:pPr>
     </w:lvl>
   </w:abstractNum>
-  <w:abstractNum w:abstractNumId="17">
+  <w:abstractNum w:abstractNumId="18">
     <w:nsid w:val="682F22D9"/>
     <w:multiLevelType w:val="hybridMultilevel"/>
     <w:tmpl w:val="386E572C"/>
@@ -17701,7 +19794,7 @@
       </w:pPr>
     </w:lvl>
   </w:abstractNum>
-  <w:abstractNum w:abstractNumId="18">
+  <w:abstractNum w:abstractNumId="19">
     <w:nsid w:val="769033E9"/>
     <w:multiLevelType w:val="hybridMultilevel"/>
     <w:tmpl w:val="13E24C42"/>
@@ -17790,62 +19883,161 @@
       </w:pPr>
     </w:lvl>
   </w:abstractNum>
+  <w:abstractNum w:abstractNumId="20">
+    <w:nsid w:val="7AD33B00"/>
+    <w:multiLevelType w:val="hybridMultilevel"/>
+    <w:tmpl w:val="BB2294DA"/>
+    <w:lvl w:ilvl="0" w:tplc="DE920C72">
+      <w:start w:val="1"/>
+      <w:numFmt w:val="lowerLetter"/>
+      <w:lvlText w:val="%1."/>
+      <w:lvlJc w:val="left"/>
+      <w:pPr>
+        <w:ind w:left="720" w:hanging="360"/>
+      </w:pPr>
+      <w:rPr>
+        <w:rFonts w:hint="default"/>
+        <w:b/>
+      </w:rPr>
+    </w:lvl>
+    <w:lvl w:ilvl="1" w:tplc="04090019">
+      <w:start w:val="1"/>
+      <w:numFmt w:val="lowerLetter"/>
+      <w:lvlText w:val="%2."/>
+      <w:lvlJc w:val="left"/>
+      <w:pPr>
+        <w:ind w:left="1440" w:hanging="360"/>
+      </w:pPr>
+    </w:lvl>
+    <w:lvl w:ilvl="2" w:tplc="D220A38C">
+      <w:start w:val="1"/>
+      <w:numFmt w:val="lowerRoman"/>
+      <w:lvlText w:val="%3."/>
+      <w:lvlJc w:val="right"/>
+      <w:pPr>
+        <w:ind w:left="2160" w:hanging="180"/>
+      </w:pPr>
+      <w:rPr>
+        <w:b/>
+      </w:rPr>
+    </w:lvl>
+    <w:lvl w:ilvl="3" w:tplc="0409000F" w:tentative="1">
+      <w:start w:val="1"/>
+      <w:numFmt w:val="decimal"/>
+      <w:lvlText w:val="%4."/>
+      <w:lvlJc w:val="left"/>
+      <w:pPr>
+        <w:ind w:left="2880" w:hanging="360"/>
+      </w:pPr>
+    </w:lvl>
+    <w:lvl w:ilvl="4" w:tplc="04090019" w:tentative="1">
+      <w:start w:val="1"/>
+      <w:numFmt w:val="lowerLetter"/>
+      <w:lvlText w:val="%5."/>
+      <w:lvlJc w:val="left"/>
+      <w:pPr>
+        <w:ind w:left="3600" w:hanging="360"/>
+      </w:pPr>
+    </w:lvl>
+    <w:lvl w:ilvl="5" w:tplc="0409001B" w:tentative="1">
+      <w:start w:val="1"/>
+      <w:numFmt w:val="lowerRoman"/>
+      <w:lvlText w:val="%6."/>
+      <w:lvlJc w:val="right"/>
+      <w:pPr>
+        <w:ind w:left="4320" w:hanging="180"/>
+      </w:pPr>
+    </w:lvl>
+    <w:lvl w:ilvl="6" w:tplc="0409000F" w:tentative="1">
+      <w:start w:val="1"/>
+      <w:numFmt w:val="decimal"/>
+      <w:lvlText w:val="%7."/>
+      <w:lvlJc w:val="left"/>
+      <w:pPr>
+        <w:ind w:left="5040" w:hanging="360"/>
+      </w:pPr>
+    </w:lvl>
+    <w:lvl w:ilvl="7" w:tplc="04090019" w:tentative="1">
+      <w:start w:val="1"/>
+      <w:numFmt w:val="lowerLetter"/>
+      <w:lvlText w:val="%8."/>
+      <w:lvlJc w:val="left"/>
+      <w:pPr>
+        <w:ind w:left="5760" w:hanging="360"/>
+      </w:pPr>
+    </w:lvl>
+    <w:lvl w:ilvl="8" w:tplc="0409001B" w:tentative="1">
+      <w:start w:val="1"/>
+      <w:numFmt w:val="lowerRoman"/>
+      <w:lvlText w:val="%9."/>
+      <w:lvlJc w:val="right"/>
+      <w:pPr>
+        <w:ind w:left="6480" w:hanging="180"/>
+      </w:pPr>
+    </w:lvl>
+  </w:abstractNum>
   <w:num w:numId="1">
-    <w:abstractNumId w:val="2"/>
+    <w:abstractNumId w:val="3"/>
   </w:num>
   <w:num w:numId="2">
-    <w:abstractNumId w:val="18"/>
+    <w:abstractNumId w:val="19"/>
   </w:num>
   <w:num w:numId="3">
     <w:abstractNumId w:val="1"/>
   </w:num>
   <w:num w:numId="4">
-    <w:abstractNumId w:val="17"/>
+    <w:abstractNumId w:val="18"/>
   </w:num>
   <w:num w:numId="5">
-    <w:abstractNumId w:val="15"/>
+    <w:abstractNumId w:val="16"/>
   </w:num>
   <w:num w:numId="6">
-    <w:abstractNumId w:val="7"/>
+    <w:abstractNumId w:val="8"/>
   </w:num>
   <w:num w:numId="7">
-    <w:abstractNumId w:val="5"/>
+    <w:abstractNumId w:val="6"/>
   </w:num>
   <w:num w:numId="8">
-    <w:abstractNumId w:val="11"/>
+    <w:abstractNumId w:val="12"/>
   </w:num>
   <w:num w:numId="9">
+    <w:abstractNumId w:val="10"/>
+  </w:num>
+  <w:num w:numId="10">
     <w:abstractNumId w:val="9"/>
   </w:num>
-  <w:num w:numId="10">
-    <w:abstractNumId w:val="8"/>
-  </w:num>
   <w:num w:numId="11">
-    <w:abstractNumId w:val="3"/>
+    <w:abstractNumId w:val="4"/>
   </w:num>
   <w:num w:numId="12">
     <w:abstractNumId w:val="0"/>
   </w:num>
   <w:num w:numId="13">
+    <w:abstractNumId w:val="15"/>
+  </w:num>
+  <w:num w:numId="14">
+    <w:abstractNumId w:val="5"/>
+  </w:num>
+  <w:num w:numId="15">
+    <w:abstractNumId w:val="17"/>
+  </w:num>
+  <w:num w:numId="16">
     <w:abstractNumId w:val="14"/>
   </w:num>
-  <w:num w:numId="14">
-    <w:abstractNumId w:val="4"/>
-  </w:num>
-  <w:num w:numId="15">
-    <w:abstractNumId w:val="16"/>
-  </w:num>
-  <w:num w:numId="16">
+  <w:num w:numId="17">
     <w:abstractNumId w:val="13"/>
   </w:num>
-  <w:num w:numId="17">
-    <w:abstractNumId w:val="12"/>
-  </w:num>
   <w:num w:numId="18">
-    <w:abstractNumId w:val="10"/>
+    <w:abstractNumId w:val="11"/>
   </w:num>
   <w:num w:numId="19">
-    <w:abstractNumId w:val="6"/>
+    <w:abstractNumId w:val="7"/>
+  </w:num>
+  <w:num w:numId="20">
+    <w:abstractNumId w:val="20"/>
+  </w:num>
+  <w:num w:numId="21">
+    <w:abstractNumId w:val="2"/>
   </w:num>
   <w:numIdMacAtCleanup w:val="15"/>
 </w:numbering>
@@ -18244,7 +20436,7 @@
   <w:style w:type="paragraph" w:default="1" w:styleId="Normal">
     <w:name w:val="Normal"/>
     <w:qFormat/>
-    <w:rsid w:val="005644F1"/>
+    <w:rsid w:val="00650AED"/>
     <w:rPr>
       <w:rFonts w:ascii="UTM Avo" w:hAnsi="UTM Avo"/>
     </w:rPr>
@@ -18870,7 +21062,7 @@
 </file>
 
 <file path=customXml/itemProps1.xml><?xml version="1.0" encoding="utf-8"?>
-<ds:datastoreItem xmlns:ds="http://schemas.openxmlformats.org/officeDocument/2006/customXml" ds:itemID="{84E82226-0D20-463A-B83E-C0267567E5F3}">
+<ds:datastoreItem xmlns:ds="http://schemas.openxmlformats.org/officeDocument/2006/customXml" ds:itemID="{08C84A0E-3E1F-418A-9E6D-246EEC4DE17E}">
   <ds:schemaRefs>
     <ds:schemaRef ds:uri="http://schemas.openxmlformats.org/officeDocument/2006/bibliography"/>
   </ds:schemaRefs>

</xml_diff>